<commit_message>
Acta de constitución casi terminada
</commit_message>
<xml_diff>
--- a/Sources/ACTA DE CONSTITUCIÓN.docx
+++ b/Sources/ACTA DE CONSTITUCIÓN.docx
@@ -119,6 +119,7 @@
               <w:rPr>
                 <w:rtl w:val="0"/>
               </w:rPr>
+              <w:t xml:space="preserve">G2.15</w:t>
             </w:r>
           </w:p>
         </w:tc>
@@ -602,6 +603,7 @@
               <w:rPr>
                 <w:rtl w:val="0"/>
               </w:rPr>
+              <w:t xml:space="preserve">La aprobación la dará el patrocinador del proyecto Jesús Torres Valderrama.</w:t>
             </w:r>
           </w:p>
         </w:tc>
@@ -672,21 +674,22 @@
               <w:rPr>
                 <w:rtl w:val="0"/>
               </w:rPr>
-              <w:t xml:space="preserve">El proyecto será aceptado siempre y cuando no haya retrasos que hagan que el desarrollo tarde más de tres semanas.</w:t>
-            </w:r>
-          </w:p>
-        </w:tc>
-        <w:tc>
-          <w:tcPr/>
-          <w:p>
-            <w:pPr>
-              <w:jc w:val="both"/>
-              <w:rPr/>
-            </w:pPr>
-            <w:r>
-              <w:rPr>
-                <w:rtl w:val="0"/>
-              </w:rPr>
+              <w:t xml:space="preserve">El proyecto será aceptado siempre y cuando no haya retrasos que hagan que el desarrollo dure más de tres semanas.</w:t>
+            </w:r>
+          </w:p>
+        </w:tc>
+        <w:tc>
+          <w:tcPr/>
+          <w:p>
+            <w:pPr>
+              <w:jc w:val="both"/>
+              <w:rPr/>
+            </w:pPr>
+            <w:r>
+              <w:rPr>
+                <w:rtl w:val="0"/>
+              </w:rPr>
+              <w:t xml:space="preserve">La aprobación la dará el patrocinador del proyecto Jesús Torres Valderrama.</w:t>
             </w:r>
           </w:p>
         </w:tc>
@@ -731,47 +734,48 @@
               <w:rPr>
                 <w:rtl w:val="0"/>
               </w:rPr>
-              <w:t xml:space="preserve">El presupuesto ofrecido por el cliente es de 5.000€ por lo que el coste debe ser igual o inferior.</w:t>
-            </w:r>
-          </w:p>
-          <w:p>
-            <w:pPr>
-              <w:jc w:val="both"/>
-              <w:rPr/>
-            </w:pPr>
-            <w:r>
-              <w:rPr>
-                <w:rtl w:val="0"/>
-              </w:rPr>
-            </w:r>
-          </w:p>
-        </w:tc>
-        <w:tc>
-          <w:tcPr/>
-          <w:p>
-            <w:pPr>
-              <w:jc w:val="both"/>
-              <w:rPr/>
-            </w:pPr>
-            <w:r>
-              <w:rPr>
-                <w:rtl w:val="0"/>
-              </w:rPr>
-              <w:t xml:space="preserve">El proyecto será aceptado siempre y cuando se necesite un presupuesto inferior a 5.000€</w:t>
-            </w:r>
-          </w:p>
-        </w:tc>
-        <w:tc>
-          <w:tcPr/>
-          <w:p>
-            <w:pPr>
-              <w:jc w:val="both"/>
-              <w:rPr/>
-            </w:pPr>
-            <w:r>
-              <w:rPr>
-                <w:rtl w:val="0"/>
-              </w:rPr>
+              <w:t xml:space="preserve">El presupuesto ofrecido por el cliente es de 5.000€ por lo que el coste debe ser igual o inferior a esa cantidad.</w:t>
+            </w:r>
+          </w:p>
+          <w:p>
+            <w:pPr>
+              <w:jc w:val="both"/>
+              <w:rPr/>
+            </w:pPr>
+            <w:r>
+              <w:rPr>
+                <w:rtl w:val="0"/>
+              </w:rPr>
+            </w:r>
+          </w:p>
+        </w:tc>
+        <w:tc>
+          <w:tcPr/>
+          <w:p>
+            <w:pPr>
+              <w:jc w:val="both"/>
+              <w:rPr/>
+            </w:pPr>
+            <w:r>
+              <w:rPr>
+                <w:rtl w:val="0"/>
+              </w:rPr>
+              <w:t xml:space="preserve">El proyecto será aceptado siempre y cuando se necesite un presupuesto inferior o igual a 5.000€.</w:t>
+            </w:r>
+          </w:p>
+        </w:tc>
+        <w:tc>
+          <w:tcPr/>
+          <w:p>
+            <w:pPr>
+              <w:jc w:val="both"/>
+              <w:rPr/>
+            </w:pPr>
+            <w:r>
+              <w:rPr>
+                <w:rtl w:val="0"/>
+              </w:rPr>
+              <w:t xml:space="preserve">La aprobación la dará el patrocinador del proyecto Jesús Torres Valderrama.</w:t>
             </w:r>
           </w:p>
         </w:tc>
@@ -990,7 +994,7 @@
               <w:rPr>
                 <w:rtl w:val="0"/>
               </w:rPr>
-              <w:t xml:space="preserve">A un alto nivel, en la solución debe haber dos roles para los usuarios, los clientes y los administradores. </w:t>
+              <w:t xml:space="preserve">A un alto nivel, en la solución debe haber dos roles para los usuarios, los clientes y los administradores.</w:t>
             </w:r>
           </w:p>
           <w:p>
@@ -1314,147 +1318,225 @@
               <w:rPr>
                 <w:rtl w:val="0"/>
               </w:rPr>
-            </w:r>
-          </w:p>
-        </w:tc>
-        <w:tc>
-          <w:tcPr/>
-          <w:p>
-            <w:pPr>
-              <w:rPr/>
-            </w:pPr>
-            <w:r>
-              <w:rPr>
-                <w:rtl w:val="0"/>
-              </w:rPr>
-            </w:r>
-          </w:p>
-        </w:tc>
-      </w:tr>
-      <w:tr>
-        <w:trPr>
-          <w:cantSplit w:val="0"/>
-          <w:tblHeader w:val="0"/>
-        </w:trPr>
-        <w:tc>
-          <w:tcPr/>
-          <w:p>
-            <w:pPr>
-              <w:rPr/>
-            </w:pPr>
-            <w:r>
-              <w:rPr>
-                <w:rtl w:val="0"/>
-              </w:rPr>
-            </w:r>
-          </w:p>
-        </w:tc>
-        <w:tc>
-          <w:tcPr/>
-          <w:p>
-            <w:pPr>
-              <w:rPr/>
-            </w:pPr>
-            <w:r>
-              <w:rPr>
-                <w:rtl w:val="0"/>
-              </w:rPr>
-            </w:r>
-          </w:p>
-        </w:tc>
-      </w:tr>
-      <w:tr>
-        <w:trPr>
-          <w:cantSplit w:val="0"/>
-          <w:tblHeader w:val="0"/>
-        </w:trPr>
-        <w:tc>
-          <w:tcPr/>
-          <w:p>
-            <w:pPr>
-              <w:rPr/>
-            </w:pPr>
-            <w:r>
-              <w:rPr>
-                <w:rtl w:val="0"/>
-              </w:rPr>
-            </w:r>
-          </w:p>
-        </w:tc>
-        <w:tc>
-          <w:tcPr/>
-          <w:p>
-            <w:pPr>
-              <w:rPr/>
-            </w:pPr>
-            <w:r>
-              <w:rPr>
-                <w:rtl w:val="0"/>
-              </w:rPr>
-            </w:r>
-          </w:p>
-        </w:tc>
-      </w:tr>
-      <w:tr>
-        <w:trPr>
-          <w:cantSplit w:val="0"/>
-          <w:tblHeader w:val="0"/>
-        </w:trPr>
-        <w:tc>
-          <w:tcPr/>
-          <w:p>
-            <w:pPr>
-              <w:rPr/>
-            </w:pPr>
-            <w:r>
-              <w:rPr>
-                <w:rtl w:val="0"/>
-              </w:rPr>
-            </w:r>
-          </w:p>
-        </w:tc>
-        <w:tc>
-          <w:tcPr/>
-          <w:p>
-            <w:pPr>
-              <w:rPr/>
-            </w:pPr>
-            <w:r>
-              <w:rPr>
-                <w:rtl w:val="0"/>
-              </w:rPr>
-            </w:r>
-          </w:p>
-        </w:tc>
-      </w:tr>
-      <w:tr>
-        <w:trPr>
-          <w:cantSplit w:val="0"/>
-          <w:tblHeader w:val="0"/>
-        </w:trPr>
-        <w:tc>
-          <w:tcPr/>
-          <w:p>
-            <w:pPr>
-              <w:rPr/>
-            </w:pPr>
-            <w:r>
-              <w:rPr>
-                <w:rtl w:val="0"/>
-              </w:rPr>
-            </w:r>
-          </w:p>
-        </w:tc>
-        <w:tc>
-          <w:tcPr/>
-          <w:p>
-            <w:pPr>
-              <w:rPr/>
-            </w:pPr>
-            <w:r>
-              <w:rPr>
-                <w:rtl w:val="0"/>
-              </w:rPr>
+              <w:t xml:space="preserve">Comienzo e identificación del proyecto</w:t>
+            </w:r>
+          </w:p>
+        </w:tc>
+        <w:tc>
+          <w:tcPr/>
+          <w:p>
+            <w:pPr>
+              <w:rPr/>
+            </w:pPr>
+            <w:r>
+              <w:rPr>
+                <w:rtl w:val="0"/>
+              </w:rPr>
+              <w:t xml:space="preserve">06/10/2023</w:t>
+            </w:r>
+          </w:p>
+        </w:tc>
+      </w:tr>
+      <w:tr>
+        <w:trPr>
+          <w:cantSplit w:val="0"/>
+          <w:tblHeader w:val="0"/>
+        </w:trPr>
+        <w:tc>
+          <w:tcPr/>
+          <w:p>
+            <w:pPr>
+              <w:rPr/>
+            </w:pPr>
+            <w:r>
+              <w:rPr>
+                <w:rtl w:val="0"/>
+              </w:rPr>
+              <w:t xml:space="preserve">Finalización del plan del proyecto</w:t>
+            </w:r>
+          </w:p>
+        </w:tc>
+        <w:tc>
+          <w:tcPr/>
+          <w:p>
+            <w:pPr>
+              <w:rPr/>
+            </w:pPr>
+            <w:r>
+              <w:rPr>
+                <w:rtl w:val="0"/>
+              </w:rPr>
+              <w:t xml:space="preserve">10/11/2023</w:t>
+            </w:r>
+          </w:p>
+        </w:tc>
+      </w:tr>
+      <w:tr>
+        <w:trPr>
+          <w:cantSplit w:val="0"/>
+          <w:tblHeader w:val="0"/>
+        </w:trPr>
+        <w:tc>
+          <w:tcPr/>
+          <w:p>
+            <w:pPr>
+              <w:rPr/>
+            </w:pPr>
+            <w:r>
+              <w:rPr>
+                <w:rtl w:val="0"/>
+              </w:rPr>
+              <w:t xml:space="preserve">Inicio de la fase de ejecución</w:t>
+            </w:r>
+          </w:p>
+        </w:tc>
+        <w:tc>
+          <w:tcPr/>
+          <w:p>
+            <w:pPr>
+              <w:rPr/>
+            </w:pPr>
+            <w:r>
+              <w:rPr>
+                <w:rtl w:val="0"/>
+              </w:rPr>
+              <w:t xml:space="preserve">13/11/2023</w:t>
+            </w:r>
+          </w:p>
+        </w:tc>
+      </w:tr>
+      <w:tr>
+        <w:trPr>
+          <w:cantSplit w:val="0"/>
+          <w:tblHeader w:val="0"/>
+        </w:trPr>
+        <w:tc>
+          <w:tcPr/>
+          <w:p>
+            <w:pPr>
+              <w:rPr/>
+            </w:pPr>
+            <w:r>
+              <w:rPr>
+                <w:rtl w:val="0"/>
+              </w:rPr>
+              <w:t xml:space="preserve">Inicio de la fase de seguimiento y control</w:t>
+            </w:r>
+          </w:p>
+        </w:tc>
+        <w:tc>
+          <w:tcPr/>
+          <w:p>
+            <w:pPr>
+              <w:rPr/>
+            </w:pPr>
+            <w:r>
+              <w:rPr>
+                <w:rtl w:val="0"/>
+              </w:rPr>
+              <w:t xml:space="preserve">13/11/2023</w:t>
+            </w:r>
+          </w:p>
+        </w:tc>
+      </w:tr>
+      <w:tr>
+        <w:trPr>
+          <w:cantSplit w:val="0"/>
+          <w:tblHeader w:val="0"/>
+        </w:trPr>
+        <w:tc>
+          <w:tcPr/>
+          <w:p>
+            <w:pPr>
+              <w:rPr/>
+            </w:pPr>
+            <w:r>
+              <w:rPr>
+                <w:rtl w:val="0"/>
+              </w:rPr>
+              <w:t xml:space="preserve">Entrega del proyecto</w:t>
+            </w:r>
+          </w:p>
+        </w:tc>
+        <w:tc>
+          <w:tcPr/>
+          <w:p>
+            <w:pPr>
+              <w:rPr/>
+            </w:pPr>
+            <w:r>
+              <w:rPr>
+                <w:rtl w:val="0"/>
+              </w:rPr>
+              <w:t xml:space="preserve">13/12/2023</w:t>
+            </w:r>
+          </w:p>
+        </w:tc>
+      </w:tr>
+      <w:tr>
+        <w:trPr>
+          <w:cantSplit w:val="0"/>
+          <w:tblHeader w:val="0"/>
+        </w:trPr>
+        <w:tc>
+          <w:tcPr/>
+          <w:p>
+            <w:pPr>
+              <w:rPr/>
+            </w:pPr>
+            <w:r>
+              <w:rPr>
+                <w:rtl w:val="0"/>
+              </w:rPr>
+              <w:t xml:space="preserve">Presentación del proyecto</w:t>
+            </w:r>
+          </w:p>
+        </w:tc>
+        <w:tc>
+          <w:tcPr/>
+          <w:p>
+            <w:pPr>
+              <w:rPr/>
+            </w:pPr>
+            <w:r>
+              <w:rPr>
+                <w:rtl w:val="0"/>
+              </w:rPr>
+              <w:t xml:space="preserve">14/12/2023</w:t>
+            </w:r>
+          </w:p>
+        </w:tc>
+      </w:tr>
+      <w:tr>
+        <w:trPr>
+          <w:cantSplit w:val="0"/>
+          <w:tblHeader w:val="0"/>
+        </w:trPr>
+        <w:tc>
+          <w:tcPr/>
+          <w:p>
+            <w:pPr>
+              <w:rPr/>
+            </w:pPr>
+            <w:r>
+              <w:rPr>
+                <w:rtl w:val="0"/>
+              </w:rPr>
+              <w:t xml:space="preserve">Cierre del proyecto</w:t>
+            </w:r>
+          </w:p>
+        </w:tc>
+        <w:tc>
+          <w:tcPr/>
+          <w:p>
+            <w:pPr>
+              <w:rPr/>
+            </w:pPr>
+            <w:r>
+              <w:rPr>
+                <w:rtl w:val="0"/>
+              </w:rPr>
+              <w:t xml:space="preserve">14/12/2023</w:t>
             </w:r>
           </w:p>
         </w:tc>
@@ -1529,39 +1611,7 @@
               <w:rPr>
                 <w:rtl w:val="0"/>
               </w:rPr>
-            </w:r>
-          </w:p>
-          <w:p>
-            <w:pPr>
-              <w:jc w:val="both"/>
-              <w:rPr/>
-            </w:pPr>
-            <w:r>
-              <w:rPr>
-                <w:rtl w:val="0"/>
-              </w:rPr>
-            </w:r>
-          </w:p>
-          <w:p>
-            <w:pPr>
-              <w:jc w:val="both"/>
-              <w:rPr/>
-            </w:pPr>
-            <w:r>
-              <w:rPr>
-                <w:rtl w:val="0"/>
-              </w:rPr>
-            </w:r>
-          </w:p>
-          <w:p>
-            <w:pPr>
-              <w:jc w:val="both"/>
-              <w:rPr/>
-            </w:pPr>
-            <w:r>
-              <w:rPr>
-                <w:rtl w:val="0"/>
-              </w:rPr>
+              <w:t xml:space="preserve">Para este proyecto la fuente de financiación principal será el patrocinador del proyecto, quien proporcionará los fondos suficientes para poder desarrollar el producto satisfaciendo todos los requisitos y necesidades del cliente. En concreto, la cantidad monetaria asciende a un total de 5.000€, siendo esta la cantidad máxima de dinero de la que dispone el equipo para operar.</w:t>
             </w:r>
           </w:p>
         </w:tc>
@@ -1683,115 +1733,123 @@
               <w:rPr>
                 <w:rtl w:val="0"/>
               </w:rPr>
-            </w:r>
-          </w:p>
-        </w:tc>
-        <w:tc>
-          <w:tcPr/>
-          <w:p>
-            <w:pPr>
-              <w:rPr/>
-            </w:pPr>
-            <w:r>
-              <w:rPr>
-                <w:rtl w:val="0"/>
-              </w:rPr>
-            </w:r>
-          </w:p>
-        </w:tc>
-      </w:tr>
-      <w:tr>
-        <w:trPr>
-          <w:cantSplit w:val="0"/>
-          <w:tblHeader w:val="0"/>
-        </w:trPr>
-        <w:tc>
-          <w:tcPr/>
-          <w:p>
-            <w:pPr>
-              <w:rPr/>
-            </w:pPr>
-            <w:r>
-              <w:rPr>
-                <w:rtl w:val="0"/>
-              </w:rPr>
-            </w:r>
-          </w:p>
-        </w:tc>
-        <w:tc>
-          <w:tcPr/>
-          <w:p>
-            <w:pPr>
-              <w:rPr/>
-            </w:pPr>
-            <w:r>
-              <w:rPr>
-                <w:rtl w:val="0"/>
-              </w:rPr>
-            </w:r>
-          </w:p>
-        </w:tc>
-      </w:tr>
-      <w:tr>
-        <w:trPr>
-          <w:cantSplit w:val="0"/>
-          <w:tblHeader w:val="0"/>
-        </w:trPr>
-        <w:tc>
-          <w:tcPr/>
-          <w:p>
-            <w:pPr>
-              <w:rPr/>
-            </w:pPr>
-            <w:r>
-              <w:rPr>
-                <w:rtl w:val="0"/>
-              </w:rPr>
-            </w:r>
-          </w:p>
-        </w:tc>
-        <w:tc>
-          <w:tcPr/>
-          <w:p>
-            <w:pPr>
-              <w:rPr/>
-            </w:pPr>
-            <w:r>
-              <w:rPr>
-                <w:rtl w:val="0"/>
-              </w:rPr>
-            </w:r>
-          </w:p>
-        </w:tc>
-      </w:tr>
-      <w:tr>
-        <w:trPr>
-          <w:cantSplit w:val="0"/>
-          <w:tblHeader w:val="0"/>
-        </w:trPr>
-        <w:tc>
-          <w:tcPr/>
-          <w:p>
-            <w:pPr>
-              <w:rPr/>
-            </w:pPr>
-            <w:r>
-              <w:rPr>
-                <w:rtl w:val="0"/>
-              </w:rPr>
-            </w:r>
-          </w:p>
-        </w:tc>
-        <w:tc>
-          <w:tcPr/>
-          <w:p>
-            <w:pPr>
-              <w:rPr/>
-            </w:pPr>
-            <w:r>
-              <w:rPr>
-                <w:rtl w:val="0"/>
-              </w:rPr>
+              <w:t xml:space="preserve">Patrocinador del proyecto</w:t>
+            </w:r>
+          </w:p>
+        </w:tc>
+        <w:tc>
+          <w:tcPr/>
+          <w:p>
+            <w:pPr>
+              <w:rPr/>
+            </w:pPr>
+            <w:r>
+              <w:rPr>
+                <w:rtl w:val="0"/>
+              </w:rPr>
+              <w:t xml:space="preserve">Financiar y liderar el proyecto</w:t>
+            </w:r>
+          </w:p>
+        </w:tc>
+      </w:tr>
+      <w:tr>
+        <w:trPr>
+          <w:cantSplit w:val="0"/>
+          <w:tblHeader w:val="0"/>
+        </w:trPr>
+        <w:tc>
+          <w:tcPr/>
+          <w:p>
+            <w:pPr>
+              <w:rPr/>
+            </w:pPr>
+            <w:r>
+              <w:rPr>
+                <w:rtl w:val="0"/>
+              </w:rPr>
+              <w:t xml:space="preserve">Equipo de dirección del proyecto</w:t>
+            </w:r>
+          </w:p>
+        </w:tc>
+        <w:tc>
+          <w:tcPr/>
+          <w:p>
+            <w:pPr>
+              <w:rPr/>
+            </w:pPr>
+            <w:r>
+              <w:rPr>
+                <w:rtl w:val="0"/>
+              </w:rPr>
+              <w:t xml:space="preserve">Trabajar en la ejecución del proyecto</w:t>
+            </w:r>
+          </w:p>
+        </w:tc>
+      </w:tr>
+      <w:tr>
+        <w:trPr>
+          <w:cantSplit w:val="0"/>
+          <w:tblHeader w:val="0"/>
+        </w:trPr>
+        <w:tc>
+          <w:tcPr/>
+          <w:p>
+            <w:pPr>
+              <w:rPr/>
+            </w:pPr>
+            <w:r>
+              <w:rPr>
+                <w:rtl w:val="0"/>
+              </w:rPr>
+              <w:t xml:space="preserve">Cliente</w:t>
+            </w:r>
+          </w:p>
+        </w:tc>
+        <w:tc>
+          <w:tcPr/>
+          <w:p>
+            <w:pPr>
+              <w:rPr/>
+            </w:pPr>
+            <w:r>
+              <w:rPr>
+                <w:rtl w:val="0"/>
+              </w:rPr>
+              <w:t xml:space="preserve">Definir los requisitos y aprobar el producto</w:t>
+            </w:r>
+          </w:p>
+        </w:tc>
+      </w:tr>
+      <w:tr>
+        <w:trPr>
+          <w:cantSplit w:val="0"/>
+          <w:tblHeader w:val="0"/>
+        </w:trPr>
+        <w:tc>
+          <w:tcPr/>
+          <w:p>
+            <w:pPr>
+              <w:rPr/>
+            </w:pPr>
+            <w:r>
+              <w:rPr>
+                <w:rtl w:val="0"/>
+              </w:rPr>
+              <w:t xml:space="preserve">Equipo de trabajo del proyecto</w:t>
+            </w:r>
+          </w:p>
+        </w:tc>
+        <w:tc>
+          <w:tcPr/>
+          <w:p>
+            <w:pPr>
+              <w:rPr/>
+            </w:pPr>
+            <w:r>
+              <w:rPr>
+                <w:rtl w:val="0"/>
+              </w:rPr>
+              <w:t xml:space="preserve">Desarrollar el producto solicitado por el cliente</w:t>
             </w:r>
           </w:p>
         </w:tc>
@@ -1898,94 +1956,55 @@
               <w:rPr>
                 <w:rtl w:val="0"/>
               </w:rPr>
-            </w:r>
-          </w:p>
-          <w:p>
-            <w:pPr>
-              <w:jc w:val="both"/>
-              <w:rPr/>
-            </w:pPr>
-            <w:r>
-              <w:rPr>
-                <w:rtl w:val="0"/>
-              </w:rPr>
-            </w:r>
-          </w:p>
-          <w:p>
-            <w:pPr>
-              <w:jc w:val="both"/>
-              <w:rPr/>
-            </w:pPr>
-            <w:r>
-              <w:rPr>
-                <w:rtl w:val="0"/>
-              </w:rPr>
-            </w:r>
-          </w:p>
-          <w:p>
-            <w:pPr>
-              <w:jc w:val="both"/>
-              <w:rPr/>
-            </w:pPr>
-            <w:r>
-              <w:rPr>
-                <w:rtl w:val="0"/>
-              </w:rPr>
-            </w:r>
-          </w:p>
-          <w:p>
-            <w:pPr>
-              <w:jc w:val="both"/>
-              <w:rPr/>
-            </w:pPr>
-            <w:r>
-              <w:rPr>
-                <w:rtl w:val="0"/>
-              </w:rPr>
-            </w:r>
-          </w:p>
-          <w:p>
-            <w:pPr>
-              <w:jc w:val="both"/>
-              <w:rPr/>
-            </w:pPr>
-            <w:r>
-              <w:rPr>
-                <w:rtl w:val="0"/>
-              </w:rPr>
-            </w:r>
-          </w:p>
-          <w:p>
-            <w:pPr>
-              <w:jc w:val="both"/>
-              <w:rPr/>
-            </w:pPr>
-            <w:r>
-              <w:rPr>
-                <w:rtl w:val="0"/>
-              </w:rPr>
-            </w:r>
-          </w:p>
-          <w:p>
-            <w:pPr>
-              <w:jc w:val="both"/>
-              <w:rPr/>
-            </w:pPr>
-            <w:r>
-              <w:rPr>
-                <w:rtl w:val="0"/>
-              </w:rPr>
-            </w:r>
-          </w:p>
-          <w:p>
-            <w:pPr>
-              <w:jc w:val="both"/>
-              <w:rPr/>
-            </w:pPr>
-            <w:r>
-              <w:rPr>
-                <w:rtl w:val="0"/>
-              </w:rPr>
+              <w:t xml:space="preserve">Suponemos que los recursos tanto físicos como humanos estarán disponibles según se planifique. </w:t>
+            </w:r>
+          </w:p>
+          <w:p>
+            <w:pPr>
+              <w:jc w:val="both"/>
+              <w:rPr/>
+            </w:pPr>
+            <w:r>
+              <w:rPr>
+                <w:rtl w:val="0"/>
+              </w:rPr>
+              <w:t xml:space="preserve">Suponemos que el alcance del proyecto no variará durante el proceso de ejecución.</w:t>
+            </w:r>
+          </w:p>
+          <w:p>
+            <w:pPr>
+              <w:jc w:val="both"/>
+              <w:rPr/>
+            </w:pPr>
+            <w:r>
+              <w:rPr>
+                <w:rtl w:val="0"/>
+              </w:rPr>
+              <w:t xml:space="preserve">Suponemos que todos los interesados aprobarán los entregables y los cambios importantes.</w:t>
+            </w:r>
+          </w:p>
+          <w:p>
+            <w:pPr>
+              <w:jc w:val="both"/>
+              <w:rPr/>
+            </w:pPr>
+            <w:r>
+              <w:rPr>
+                <w:rtl w:val="0"/>
+              </w:rPr>
+              <w:t xml:space="preserve">Suponemos que los riesgos se gestionarán de forma adecuada y no afectarán de forma negativa al proyecto.</w:t>
+            </w:r>
+          </w:p>
+          <w:p>
+            <w:pPr>
+              <w:jc w:val="both"/>
+              <w:rPr/>
+            </w:pPr>
+            <w:r>
+              <w:rPr>
+                <w:rtl w:val="0"/>
+              </w:rPr>
+              <w:t xml:space="preserve">Suponemos que el equipo de trabajo del proyecto no cambiará a lo largo del proceso de ejecución.</w:t>
             </w:r>
           </w:p>
         </w:tc>
@@ -2077,6 +2096,7 @@
               <w:rPr>
                 <w:rtl w:val="0"/>
               </w:rPr>
+              <w:t xml:space="preserve">El alcance del proyecto no puede ser inferior a un producto estándar</w:t>
             </w:r>
           </w:p>
         </w:tc>
@@ -2112,6 +2132,7 @@
               <w:rPr>
                 <w:rtl w:val="0"/>
               </w:rPr>
+              <w:t xml:space="preserve">El proceso de ejecución del proyecto no puede superar una duración de trese semanas</w:t>
             </w:r>
           </w:p>
         </w:tc>
@@ -2147,6 +2168,7 @@
               <w:rPr>
                 <w:rtl w:val="0"/>
               </w:rPr>
+              <w:t xml:space="preserve">El coste del proyecto tiene que ser inferior a 5.000€</w:t>
             </w:r>
           </w:p>
         </w:tc>
@@ -2182,6 +2204,7 @@
               <w:rPr>
                 <w:rtl w:val="0"/>
               </w:rPr>
+              <w:t xml:space="preserve">Los estándares del proyecto deberán cumplir los estándares de calidad predefinidos</w:t>
             </w:r>
           </w:p>
         </w:tc>
@@ -2217,6 +2240,7 @@
               <w:rPr>
                 <w:rtl w:val="0"/>
               </w:rPr>
+              <w:t xml:space="preserve">Los recursos necesarios para la ejecución del proyecto estarán listos cuando sean necesarios</w:t>
             </w:r>
           </w:p>
         </w:tc>
@@ -2252,81 +2276,12 @@
               <w:rPr>
                 <w:rtl w:val="0"/>
               </w:rPr>
+              <w:t xml:space="preserve">Los riesgos serán gestionados de forma efectiva</w:t>
             </w:r>
           </w:p>
         </w:tc>
       </w:tr>
     </w:tbl>
-    <w:p>
-      <w:pPr>
-        <w:spacing w:after="0" w:lineRule="auto"/>
-        <w:jc w:val="both"/>
-        <w:rPr>
-          <w:b w:val="1"/>
-        </w:rPr>
-      </w:pPr>
-      <w:r>
-        <w:rPr>
-          <w:rtl w:val="0"/>
-        </w:rPr>
-      </w:r>
-    </w:p>
-    <w:p>
-      <w:pPr>
-        <w:spacing w:after="0" w:lineRule="auto"/>
-        <w:jc w:val="both"/>
-        <w:rPr>
-          <w:b w:val="1"/>
-        </w:rPr>
-      </w:pPr>
-      <w:r>
-        <w:rPr>
-          <w:rtl w:val="0"/>
-        </w:rPr>
-      </w:r>
-    </w:p>
-    <w:p>
-      <w:pPr>
-        <w:spacing w:after="0" w:lineRule="auto"/>
-        <w:jc w:val="both"/>
-        <w:rPr>
-          <w:b w:val="1"/>
-        </w:rPr>
-      </w:pPr>
-      <w:r>
-        <w:rPr>
-          <w:rtl w:val="0"/>
-        </w:rPr>
-      </w:r>
-    </w:p>
-    <w:p>
-      <w:pPr>
-        <w:spacing w:after="0" w:lineRule="auto"/>
-        <w:jc w:val="both"/>
-        <w:rPr>
-          <w:b w:val="1"/>
-        </w:rPr>
-      </w:pPr>
-      <w:r>
-        <w:rPr>
-          <w:rtl w:val="0"/>
-        </w:rPr>
-      </w:r>
-    </w:p>
-    <w:p>
-      <w:pPr>
-        <w:spacing w:after="0" w:lineRule="auto"/>
-        <w:jc w:val="both"/>
-        <w:rPr>
-          <w:b w:val="1"/>
-        </w:rPr>
-      </w:pPr>
-      <w:r>
-        <w:rPr>
-          <w:rtl w:val="0"/>
-        </w:rPr>
-      </w:r>
-    </w:p>
     <w:p>
       <w:pPr>
         <w:spacing w:after="0" w:lineRule="auto"/>
@@ -2364,7 +2319,7 @@
     <w:tbl>
       <w:tblPr>
         <w:tblStyle w:val="Table11"/>
-        <w:tblW w:w="10940.0" w:type="dxa"/>
+        <w:tblW w:w="10935.0" w:type="dxa"/>
         <w:jc w:val="left"/>
         <w:tblInd w:w="-108.0" w:type="dxa"/>
         <w:tblBorders>
@@ -2379,18 +2334,18 @@
         <w:tblLook w:val="0400"/>
       </w:tblPr>
       <w:tblGrid>
-        <w:gridCol w:w="1998"/>
+        <w:gridCol w:w="1995"/>
         <w:gridCol w:w="2610"/>
-        <w:gridCol w:w="2790"/>
-        <w:gridCol w:w="1260"/>
-        <w:gridCol w:w="2282"/>
+        <w:gridCol w:w="1185"/>
+        <w:gridCol w:w="1245"/>
+        <w:gridCol w:w="3900"/>
         <w:tblGridChange w:id="0">
           <w:tblGrid>
-            <w:gridCol w:w="1998"/>
+            <w:gridCol w:w="1995"/>
             <w:gridCol w:w="2610"/>
-            <w:gridCol w:w="2790"/>
-            <w:gridCol w:w="1260"/>
-            <w:gridCol w:w="2282"/>
+            <w:gridCol w:w="1185"/>
+            <w:gridCol w:w="1245"/>
+            <w:gridCol w:w="3900"/>
           </w:tblGrid>
         </w:tblGridChange>
       </w:tblGrid>
@@ -2536,48 +2491,52 @@
               <w:rPr>
                 <w:rtl w:val="0"/>
               </w:rPr>
-            </w:r>
-          </w:p>
-        </w:tc>
-        <w:tc>
-          <w:tcPr/>
-          <w:p>
-            <w:pPr>
-              <w:jc w:val="both"/>
-              <w:rPr/>
-            </w:pPr>
-            <w:r>
-              <w:rPr>
-                <w:rtl w:val="0"/>
-              </w:rPr>
-            </w:r>
-          </w:p>
-        </w:tc>
-        <w:tc>
-          <w:tcPr/>
-          <w:p>
-            <w:pPr>
-              <w:jc w:val="both"/>
-              <w:rPr/>
-            </w:pPr>
-            <w:r>
-              <w:rPr>
-                <w:rtl w:val="0"/>
-              </w:rPr>
-            </w:r>
-          </w:p>
-        </w:tc>
-        <w:tc>
-          <w:tcPr/>
-          <w:p>
-            <w:pPr>
-              <w:jc w:val="both"/>
-              <w:rPr/>
-            </w:pPr>
-            <w:r>
-              <w:rPr>
-                <w:rtl w:val="0"/>
-              </w:rPr>
+              <w:t xml:space="preserve">Cambio en el equipo de dirección del proyecto</w:t>
+            </w:r>
+          </w:p>
+        </w:tc>
+        <w:tc>
+          <w:tcPr/>
+          <w:p>
+            <w:pPr>
+              <w:jc w:val="both"/>
+              <w:rPr/>
+            </w:pPr>
+            <w:r>
+              <w:rPr>
+                <w:rtl w:val="0"/>
+              </w:rPr>
+              <w:t xml:space="preserve">Alto</w:t>
+            </w:r>
+          </w:p>
+        </w:tc>
+        <w:tc>
+          <w:tcPr/>
+          <w:p>
+            <w:pPr>
+              <w:jc w:val="both"/>
+              <w:rPr/>
+            </w:pPr>
+            <w:r>
+              <w:rPr>
+                <w:rtl w:val="0"/>
+              </w:rPr>
+              <w:t xml:space="preserve">5/10</w:t>
+            </w:r>
+          </w:p>
+        </w:tc>
+        <w:tc>
+          <w:tcPr/>
+          <w:p>
+            <w:pPr>
+              <w:jc w:val="both"/>
+              <w:rPr/>
+            </w:pPr>
+            <w:r>
+              <w:rPr>
+                <w:rtl w:val="0"/>
+              </w:rPr>
+              <w:t xml:space="preserve">Establecer comunicación de forma efectiva con los nuevos integrantes del equipo de dirección</w:t>
             </w:r>
           </w:p>
         </w:tc>
@@ -2615,48 +2574,52 @@
               <w:rPr>
                 <w:rtl w:val="0"/>
               </w:rPr>
-            </w:r>
-          </w:p>
-        </w:tc>
-        <w:tc>
-          <w:tcPr/>
-          <w:p>
-            <w:pPr>
-              <w:jc w:val="both"/>
-              <w:rPr/>
-            </w:pPr>
-            <w:r>
-              <w:rPr>
-                <w:rtl w:val="0"/>
-              </w:rPr>
-            </w:r>
-          </w:p>
-        </w:tc>
-        <w:tc>
-          <w:tcPr/>
-          <w:p>
-            <w:pPr>
-              <w:jc w:val="both"/>
-              <w:rPr/>
-            </w:pPr>
-            <w:r>
-              <w:rPr>
-                <w:rtl w:val="0"/>
-              </w:rPr>
-            </w:r>
-          </w:p>
-        </w:tc>
-        <w:tc>
-          <w:tcPr/>
-          <w:p>
-            <w:pPr>
-              <w:jc w:val="both"/>
-              <w:rPr/>
-            </w:pPr>
-            <w:r>
-              <w:rPr>
-                <w:rtl w:val="0"/>
-              </w:rPr>
+              <w:t xml:space="preserve">Cambios en los requisitos</w:t>
+            </w:r>
+          </w:p>
+        </w:tc>
+        <w:tc>
+          <w:tcPr/>
+          <w:p>
+            <w:pPr>
+              <w:jc w:val="both"/>
+              <w:rPr/>
+            </w:pPr>
+            <w:r>
+              <w:rPr>
+                <w:rtl w:val="0"/>
+              </w:rPr>
+              <w:t xml:space="preserve">Alto</w:t>
+            </w:r>
+          </w:p>
+        </w:tc>
+        <w:tc>
+          <w:tcPr/>
+          <w:p>
+            <w:pPr>
+              <w:jc w:val="both"/>
+              <w:rPr/>
+            </w:pPr>
+            <w:r>
+              <w:rPr>
+                <w:rtl w:val="0"/>
+              </w:rPr>
+              <w:t xml:space="preserve">4/10</w:t>
+            </w:r>
+          </w:p>
+        </w:tc>
+        <w:tc>
+          <w:tcPr/>
+          <w:p>
+            <w:pPr>
+              <w:jc w:val="both"/>
+              <w:rPr/>
+            </w:pPr>
+            <w:r>
+              <w:rPr>
+                <w:rtl w:val="0"/>
+              </w:rPr>
+              <w:t xml:space="preserve">Implementar un nuevo plan para la ejecución del proyecto</w:t>
             </w:r>
           </w:p>
         </w:tc>
@@ -2694,48 +2657,52 @@
               <w:rPr>
                 <w:rtl w:val="0"/>
               </w:rPr>
-            </w:r>
-          </w:p>
-        </w:tc>
-        <w:tc>
-          <w:tcPr/>
-          <w:p>
-            <w:pPr>
-              <w:jc w:val="both"/>
-              <w:rPr/>
-            </w:pPr>
-            <w:r>
-              <w:rPr>
-                <w:rtl w:val="0"/>
-              </w:rPr>
-            </w:r>
-          </w:p>
-        </w:tc>
-        <w:tc>
-          <w:tcPr/>
-          <w:p>
-            <w:pPr>
-              <w:jc w:val="both"/>
-              <w:rPr/>
-            </w:pPr>
-            <w:r>
-              <w:rPr>
-                <w:rtl w:val="0"/>
-              </w:rPr>
-            </w:r>
-          </w:p>
-        </w:tc>
-        <w:tc>
-          <w:tcPr/>
-          <w:p>
-            <w:pPr>
-              <w:jc w:val="both"/>
-              <w:rPr/>
-            </w:pPr>
-            <w:r>
-              <w:rPr>
-                <w:rtl w:val="0"/>
-              </w:rPr>
+              <w:t xml:space="preserve">Retraso en las actividades críticas de la ejecución</w:t>
+            </w:r>
+          </w:p>
+        </w:tc>
+        <w:tc>
+          <w:tcPr/>
+          <w:p>
+            <w:pPr>
+              <w:jc w:val="both"/>
+              <w:rPr/>
+            </w:pPr>
+            <w:r>
+              <w:rPr>
+                <w:rtl w:val="0"/>
+              </w:rPr>
+              <w:t xml:space="preserve">Alto</w:t>
+            </w:r>
+          </w:p>
+        </w:tc>
+        <w:tc>
+          <w:tcPr/>
+          <w:p>
+            <w:pPr>
+              <w:jc w:val="both"/>
+              <w:rPr/>
+            </w:pPr>
+            <w:r>
+              <w:rPr>
+                <w:rtl w:val="0"/>
+              </w:rPr>
+              <w:t xml:space="preserve">7/10</w:t>
+            </w:r>
+          </w:p>
+        </w:tc>
+        <w:tc>
+          <w:tcPr/>
+          <w:p>
+            <w:pPr>
+              <w:jc w:val="both"/>
+              <w:rPr/>
+            </w:pPr>
+            <w:r>
+              <w:rPr>
+                <w:rtl w:val="0"/>
+              </w:rPr>
+              <w:t xml:space="preserve">Preparar un plan de contingencia</w:t>
             </w:r>
           </w:p>
         </w:tc>
@@ -2773,48 +2740,52 @@
               <w:rPr>
                 <w:rtl w:val="0"/>
               </w:rPr>
-            </w:r>
-          </w:p>
-        </w:tc>
-        <w:tc>
-          <w:tcPr/>
-          <w:p>
-            <w:pPr>
-              <w:jc w:val="both"/>
-              <w:rPr/>
-            </w:pPr>
-            <w:r>
-              <w:rPr>
-                <w:rtl w:val="0"/>
-              </w:rPr>
-            </w:r>
-          </w:p>
-        </w:tc>
-        <w:tc>
-          <w:tcPr/>
-          <w:p>
-            <w:pPr>
-              <w:jc w:val="both"/>
-              <w:rPr/>
-            </w:pPr>
-            <w:r>
-              <w:rPr>
-                <w:rtl w:val="0"/>
-              </w:rPr>
-            </w:r>
-          </w:p>
-        </w:tc>
-        <w:tc>
-          <w:tcPr/>
-          <w:p>
-            <w:pPr>
-              <w:jc w:val="both"/>
-              <w:rPr/>
-            </w:pPr>
-            <w:r>
-              <w:rPr>
-                <w:rtl w:val="0"/>
-              </w:rPr>
+              <w:t xml:space="preserve">Aumento inesperado en el coste</w:t>
+            </w:r>
+          </w:p>
+        </w:tc>
+        <w:tc>
+          <w:tcPr/>
+          <w:p>
+            <w:pPr>
+              <w:jc w:val="both"/>
+              <w:rPr/>
+            </w:pPr>
+            <w:r>
+              <w:rPr>
+                <w:rtl w:val="0"/>
+              </w:rPr>
+              <w:t xml:space="preserve">Medio</w:t>
+            </w:r>
+          </w:p>
+        </w:tc>
+        <w:tc>
+          <w:tcPr/>
+          <w:p>
+            <w:pPr>
+              <w:jc w:val="both"/>
+              <w:rPr/>
+            </w:pPr>
+            <w:r>
+              <w:rPr>
+                <w:rtl w:val="0"/>
+              </w:rPr>
+              <w:t xml:space="preserve">6/10</w:t>
+            </w:r>
+          </w:p>
+        </w:tc>
+        <w:tc>
+          <w:tcPr/>
+          <w:p>
+            <w:pPr>
+              <w:jc w:val="both"/>
+              <w:rPr/>
+            </w:pPr>
+            <w:r>
+              <w:rPr>
+                <w:rtl w:val="0"/>
+              </w:rPr>
+              <w:t xml:space="preserve">Preparar fondos de contingencia y realizar un seguimiento del presupuesto</w:t>
             </w:r>
           </w:p>
         </w:tc>
@@ -2852,48 +2823,52 @@
               <w:rPr>
                 <w:rtl w:val="0"/>
               </w:rPr>
-            </w:r>
-          </w:p>
-        </w:tc>
-        <w:tc>
-          <w:tcPr/>
-          <w:p>
-            <w:pPr>
-              <w:jc w:val="both"/>
-              <w:rPr/>
-            </w:pPr>
-            <w:r>
-              <w:rPr>
-                <w:rtl w:val="0"/>
-              </w:rPr>
-            </w:r>
-          </w:p>
-        </w:tc>
-        <w:tc>
-          <w:tcPr/>
-          <w:p>
-            <w:pPr>
-              <w:jc w:val="both"/>
-              <w:rPr/>
-            </w:pPr>
-            <w:r>
-              <w:rPr>
-                <w:rtl w:val="0"/>
-              </w:rPr>
-            </w:r>
-          </w:p>
-        </w:tc>
-        <w:tc>
-          <w:tcPr/>
-          <w:p>
-            <w:pPr>
-              <w:jc w:val="both"/>
-              <w:rPr/>
-            </w:pPr>
-            <w:r>
-              <w:rPr>
-                <w:rtl w:val="0"/>
-              </w:rPr>
+              <w:t xml:space="preserve">Incumplimiento de los estándares</w:t>
+            </w:r>
+          </w:p>
+        </w:tc>
+        <w:tc>
+          <w:tcPr/>
+          <w:p>
+            <w:pPr>
+              <w:jc w:val="both"/>
+              <w:rPr/>
+            </w:pPr>
+            <w:r>
+              <w:rPr>
+                <w:rtl w:val="0"/>
+              </w:rPr>
+              <w:t xml:space="preserve">Medio</w:t>
+            </w:r>
+          </w:p>
+        </w:tc>
+        <w:tc>
+          <w:tcPr/>
+          <w:p>
+            <w:pPr>
+              <w:jc w:val="both"/>
+              <w:rPr/>
+            </w:pPr>
+            <w:r>
+              <w:rPr>
+                <w:rtl w:val="0"/>
+              </w:rPr>
+              <w:t xml:space="preserve">6/10</w:t>
+            </w:r>
+          </w:p>
+        </w:tc>
+        <w:tc>
+          <w:tcPr/>
+          <w:p>
+            <w:pPr>
+              <w:jc w:val="both"/>
+              <w:rPr/>
+            </w:pPr>
+            <w:r>
+              <w:rPr>
+                <w:rtl w:val="0"/>
+              </w:rPr>
+              <w:t xml:space="preserve">Implementar un control de calidad estricto.</w:t>
             </w:r>
           </w:p>
         </w:tc>
@@ -2931,48 +2906,52 @@
               <w:rPr>
                 <w:rtl w:val="0"/>
               </w:rPr>
-            </w:r>
-          </w:p>
-        </w:tc>
-        <w:tc>
-          <w:tcPr/>
-          <w:p>
-            <w:pPr>
-              <w:jc w:val="both"/>
-              <w:rPr/>
-            </w:pPr>
-            <w:r>
-              <w:rPr>
-                <w:rtl w:val="0"/>
-              </w:rPr>
-            </w:r>
-          </w:p>
-        </w:tc>
-        <w:tc>
-          <w:tcPr/>
-          <w:p>
-            <w:pPr>
-              <w:jc w:val="both"/>
-              <w:rPr/>
-            </w:pPr>
-            <w:r>
-              <w:rPr>
-                <w:rtl w:val="0"/>
-              </w:rPr>
-            </w:r>
-          </w:p>
-        </w:tc>
-        <w:tc>
-          <w:tcPr/>
-          <w:p>
-            <w:pPr>
-              <w:jc w:val="both"/>
-              <w:rPr/>
-            </w:pPr>
-            <w:r>
-              <w:rPr>
-                <w:rtl w:val="0"/>
-              </w:rPr>
+              <w:t xml:space="preserve">Pérdidas de personal</w:t>
+            </w:r>
+          </w:p>
+        </w:tc>
+        <w:tc>
+          <w:tcPr/>
+          <w:p>
+            <w:pPr>
+              <w:jc w:val="both"/>
+              <w:rPr/>
+            </w:pPr>
+            <w:r>
+              <w:rPr>
+                <w:rtl w:val="0"/>
+              </w:rPr>
+              <w:t xml:space="preserve">Alto</w:t>
+            </w:r>
+          </w:p>
+        </w:tc>
+        <w:tc>
+          <w:tcPr/>
+          <w:p>
+            <w:pPr>
+              <w:jc w:val="both"/>
+              <w:rPr/>
+            </w:pPr>
+            <w:r>
+              <w:rPr>
+                <w:rtl w:val="0"/>
+              </w:rPr>
+              <w:t xml:space="preserve">6/10</w:t>
+            </w:r>
+          </w:p>
+        </w:tc>
+        <w:tc>
+          <w:tcPr/>
+          <w:p>
+            <w:pPr>
+              <w:jc w:val="both"/>
+              <w:rPr/>
+            </w:pPr>
+            <w:r>
+              <w:rPr>
+                <w:rtl w:val="0"/>
+              </w:rPr>
+              <w:t xml:space="preserve">Tener un plan para repartir las responsabilidades del personal perdido</w:t>
             </w:r>
           </w:p>
         </w:tc>
@@ -3010,48 +2989,52 @@
               <w:rPr>
                 <w:rtl w:val="0"/>
               </w:rPr>
-            </w:r>
-          </w:p>
-        </w:tc>
-        <w:tc>
-          <w:tcPr/>
-          <w:p>
-            <w:pPr>
-              <w:jc w:val="both"/>
-              <w:rPr/>
-            </w:pPr>
-            <w:r>
-              <w:rPr>
-                <w:rtl w:val="0"/>
-              </w:rPr>
-            </w:r>
-          </w:p>
-        </w:tc>
-        <w:tc>
-          <w:tcPr/>
-          <w:p>
-            <w:pPr>
-              <w:jc w:val="both"/>
-              <w:rPr/>
-            </w:pPr>
-            <w:r>
-              <w:rPr>
-                <w:rtl w:val="0"/>
-              </w:rPr>
-            </w:r>
-          </w:p>
-        </w:tc>
-        <w:tc>
-          <w:tcPr/>
-          <w:p>
-            <w:pPr>
-              <w:jc w:val="both"/>
-              <w:rPr/>
-            </w:pPr>
-            <w:r>
-              <w:rPr>
-                <w:rtl w:val="0"/>
-              </w:rPr>
+              <w:t xml:space="preserve">Dificultades para comunicarnos de forma interna</w:t>
+            </w:r>
+          </w:p>
+        </w:tc>
+        <w:tc>
+          <w:tcPr/>
+          <w:p>
+            <w:pPr>
+              <w:jc w:val="both"/>
+              <w:rPr/>
+            </w:pPr>
+            <w:r>
+              <w:rPr>
+                <w:rtl w:val="0"/>
+              </w:rPr>
+              <w:t xml:space="preserve">Medio</w:t>
+            </w:r>
+          </w:p>
+        </w:tc>
+        <w:tc>
+          <w:tcPr/>
+          <w:p>
+            <w:pPr>
+              <w:jc w:val="both"/>
+              <w:rPr/>
+            </w:pPr>
+            <w:r>
+              <w:rPr>
+                <w:rtl w:val="0"/>
+              </w:rPr>
+              <w:t xml:space="preserve">3/10</w:t>
+            </w:r>
+          </w:p>
+        </w:tc>
+        <w:tc>
+          <w:tcPr/>
+          <w:p>
+            <w:pPr>
+              <w:jc w:val="both"/>
+              <w:rPr/>
+            </w:pPr>
+            <w:r>
+              <w:rPr>
+                <w:rtl w:val="0"/>
+              </w:rPr>
+              <w:t xml:space="preserve">Establecer varios canales de comunicación por si alguna de las alternativas falla.</w:t>
             </w:r>
           </w:p>
         </w:tc>
@@ -3089,48 +3072,52 @@
               <w:rPr>
                 <w:rtl w:val="0"/>
               </w:rPr>
-            </w:r>
-          </w:p>
-        </w:tc>
-        <w:tc>
-          <w:tcPr/>
-          <w:p>
-            <w:pPr>
-              <w:jc w:val="both"/>
-              <w:rPr/>
-            </w:pPr>
-            <w:r>
-              <w:rPr>
-                <w:rtl w:val="0"/>
-              </w:rPr>
-            </w:r>
-          </w:p>
-        </w:tc>
-        <w:tc>
-          <w:tcPr/>
-          <w:p>
-            <w:pPr>
-              <w:jc w:val="both"/>
-              <w:rPr/>
-            </w:pPr>
-            <w:r>
-              <w:rPr>
-                <w:rtl w:val="0"/>
-              </w:rPr>
-            </w:r>
-          </w:p>
-        </w:tc>
-        <w:tc>
-          <w:tcPr/>
-          <w:p>
-            <w:pPr>
-              <w:jc w:val="both"/>
-              <w:rPr/>
-            </w:pPr>
-            <w:r>
-              <w:rPr>
-                <w:rtl w:val="0"/>
-              </w:rPr>
+              <w:t xml:space="preserve">No identificar algún riesgo</w:t>
+            </w:r>
+          </w:p>
+        </w:tc>
+        <w:tc>
+          <w:tcPr/>
+          <w:p>
+            <w:pPr>
+              <w:jc w:val="both"/>
+              <w:rPr/>
+            </w:pPr>
+            <w:r>
+              <w:rPr>
+                <w:rtl w:val="0"/>
+              </w:rPr>
+              <w:t xml:space="preserve">Alto</w:t>
+            </w:r>
+          </w:p>
+        </w:tc>
+        <w:tc>
+          <w:tcPr/>
+          <w:p>
+            <w:pPr>
+              <w:jc w:val="both"/>
+              <w:rPr/>
+            </w:pPr>
+            <w:r>
+              <w:rPr>
+                <w:rtl w:val="0"/>
+              </w:rPr>
+              <w:t xml:space="preserve">7/10</w:t>
+            </w:r>
+          </w:p>
+        </w:tc>
+        <w:tc>
+          <w:tcPr/>
+          <w:p>
+            <w:pPr>
+              <w:jc w:val="both"/>
+              <w:rPr/>
+            </w:pPr>
+            <w:r>
+              <w:rPr>
+                <w:rtl w:val="0"/>
+              </w:rPr>
+              <w:t xml:space="preserve">Mantener un registro de riesgos actualizado</w:t>
             </w:r>
           </w:p>
         </w:tc>
@@ -3168,48 +3155,52 @@
               <w:rPr>
                 <w:rtl w:val="0"/>
               </w:rPr>
-            </w:r>
-          </w:p>
-        </w:tc>
-        <w:tc>
-          <w:tcPr/>
-          <w:p>
-            <w:pPr>
-              <w:jc w:val="both"/>
-              <w:rPr/>
-            </w:pPr>
-            <w:r>
-              <w:rPr>
-                <w:rtl w:val="0"/>
-              </w:rPr>
-            </w:r>
-          </w:p>
-        </w:tc>
-        <w:tc>
-          <w:tcPr/>
-          <w:p>
-            <w:pPr>
-              <w:jc w:val="both"/>
-              <w:rPr/>
-            </w:pPr>
-            <w:r>
-              <w:rPr>
-                <w:rtl w:val="0"/>
-              </w:rPr>
-            </w:r>
-          </w:p>
-        </w:tc>
-        <w:tc>
-          <w:tcPr/>
-          <w:p>
-            <w:pPr>
-              <w:jc w:val="both"/>
-              <w:rPr/>
-            </w:pPr>
-            <w:r>
-              <w:rPr>
-                <w:rtl w:val="0"/>
-              </w:rPr>
+              <w:t xml:space="preserve">Problemas con los proveedores</w:t>
+            </w:r>
+          </w:p>
+        </w:tc>
+        <w:tc>
+          <w:tcPr/>
+          <w:p>
+            <w:pPr>
+              <w:jc w:val="both"/>
+              <w:rPr/>
+            </w:pPr>
+            <w:r>
+              <w:rPr>
+                <w:rtl w:val="0"/>
+              </w:rPr>
+              <w:t xml:space="preserve">Bajo</w:t>
+            </w:r>
+          </w:p>
+        </w:tc>
+        <w:tc>
+          <w:tcPr/>
+          <w:p>
+            <w:pPr>
+              <w:jc w:val="both"/>
+              <w:rPr/>
+            </w:pPr>
+            <w:r>
+              <w:rPr>
+                <w:rtl w:val="0"/>
+              </w:rPr>
+              <w:t xml:space="preserve">3/10</w:t>
+            </w:r>
+          </w:p>
+        </w:tc>
+        <w:tc>
+          <w:tcPr/>
+          <w:p>
+            <w:pPr>
+              <w:jc w:val="both"/>
+              <w:rPr/>
+            </w:pPr>
+            <w:r>
+              <w:rPr>
+                <w:rtl w:val="0"/>
+              </w:rPr>
+              <w:t xml:space="preserve">Hacer una buena selección de proveedores con varias alternativas</w:t>
             </w:r>
           </w:p>
         </w:tc>
@@ -3247,48 +3238,52 @@
               <w:rPr>
                 <w:rtl w:val="0"/>
               </w:rPr>
-            </w:r>
-          </w:p>
-        </w:tc>
-        <w:tc>
-          <w:tcPr/>
-          <w:p>
-            <w:pPr>
-              <w:jc w:val="both"/>
-              <w:rPr/>
-            </w:pPr>
-            <w:r>
-              <w:rPr>
-                <w:rtl w:val="0"/>
-              </w:rPr>
-            </w:r>
-          </w:p>
-        </w:tc>
-        <w:tc>
-          <w:tcPr/>
-          <w:p>
-            <w:pPr>
-              <w:jc w:val="both"/>
-              <w:rPr/>
-            </w:pPr>
-            <w:r>
-              <w:rPr>
-                <w:rtl w:val="0"/>
-              </w:rPr>
-            </w:r>
-          </w:p>
-        </w:tc>
-        <w:tc>
-          <w:tcPr/>
-          <w:p>
-            <w:pPr>
-              <w:jc w:val="both"/>
-              <w:rPr/>
-            </w:pPr>
-            <w:r>
-              <w:rPr>
-                <w:rtl w:val="0"/>
-              </w:rPr>
+              <w:t xml:space="preserve">Cambios en las expectativas de los interesados</w:t>
+            </w:r>
+          </w:p>
+        </w:tc>
+        <w:tc>
+          <w:tcPr/>
+          <w:p>
+            <w:pPr>
+              <w:jc w:val="both"/>
+              <w:rPr/>
+            </w:pPr>
+            <w:r>
+              <w:rPr>
+                <w:rtl w:val="0"/>
+              </w:rPr>
+              <w:t xml:space="preserve">Bajo</w:t>
+            </w:r>
+          </w:p>
+        </w:tc>
+        <w:tc>
+          <w:tcPr/>
+          <w:p>
+            <w:pPr>
+              <w:jc w:val="both"/>
+              <w:rPr/>
+            </w:pPr>
+            <w:r>
+              <w:rPr>
+                <w:rtl w:val="0"/>
+              </w:rPr>
+              <w:t xml:space="preserve">3/10</w:t>
+            </w:r>
+          </w:p>
+        </w:tc>
+        <w:tc>
+          <w:tcPr/>
+          <w:p>
+            <w:pPr>
+              <w:jc w:val="both"/>
+              <w:rPr/>
+            </w:pPr>
+            <w:r>
+              <w:rPr>
+                <w:rtl w:val="0"/>
+              </w:rPr>
+              <w:t xml:space="preserve">Mantener comunicaciones periódicas entre ambas partes</w:t>
             </w:r>
           </w:p>
         </w:tc>
@@ -3326,48 +3321,52 @@
               <w:rPr>
                 <w:rtl w:val="0"/>
               </w:rPr>
-            </w:r>
-          </w:p>
-        </w:tc>
-        <w:tc>
-          <w:tcPr/>
-          <w:p>
-            <w:pPr>
-              <w:jc w:val="both"/>
-              <w:rPr/>
-            </w:pPr>
-            <w:r>
-              <w:rPr>
-                <w:rtl w:val="0"/>
-              </w:rPr>
-            </w:r>
-          </w:p>
-        </w:tc>
-        <w:tc>
-          <w:tcPr/>
-          <w:p>
-            <w:pPr>
-              <w:jc w:val="both"/>
-              <w:rPr/>
-            </w:pPr>
-            <w:r>
-              <w:rPr>
-                <w:rtl w:val="0"/>
-              </w:rPr>
-            </w:r>
-          </w:p>
-        </w:tc>
-        <w:tc>
-          <w:tcPr/>
-          <w:p>
-            <w:pPr>
-              <w:jc w:val="both"/>
-              <w:rPr/>
-            </w:pPr>
-            <w:r>
-              <w:rPr>
-                <w:rtl w:val="0"/>
-              </w:rPr>
+              <w:t xml:space="preserve">Problemas con las tecnologías</w:t>
+            </w:r>
+          </w:p>
+        </w:tc>
+        <w:tc>
+          <w:tcPr/>
+          <w:p>
+            <w:pPr>
+              <w:jc w:val="both"/>
+              <w:rPr/>
+            </w:pPr>
+            <w:r>
+              <w:rPr>
+                <w:rtl w:val="0"/>
+              </w:rPr>
+              <w:t xml:space="preserve">Alto</w:t>
+            </w:r>
+          </w:p>
+        </w:tc>
+        <w:tc>
+          <w:tcPr/>
+          <w:p>
+            <w:pPr>
+              <w:jc w:val="both"/>
+              <w:rPr/>
+            </w:pPr>
+            <w:r>
+              <w:rPr>
+                <w:rtl w:val="0"/>
+              </w:rPr>
+              <w:t xml:space="preserve">8/10</w:t>
+            </w:r>
+          </w:p>
+        </w:tc>
+        <w:tc>
+          <w:tcPr/>
+          <w:p>
+            <w:pPr>
+              <w:jc w:val="both"/>
+              <w:rPr/>
+            </w:pPr>
+            <w:r>
+              <w:rPr>
+                <w:rtl w:val="0"/>
+              </w:rPr>
+              <w:t xml:space="preserve">Asegurarse de que el equipo de ejecución está bien formado y tener un plan de contingencia</w:t>
             </w:r>
           </w:p>
         </w:tc>
@@ -3405,48 +3404,52 @@
               <w:rPr>
                 <w:rtl w:val="0"/>
               </w:rPr>
-            </w:r>
-          </w:p>
-        </w:tc>
-        <w:tc>
-          <w:tcPr/>
-          <w:p>
-            <w:pPr>
-              <w:jc w:val="both"/>
-              <w:rPr/>
-            </w:pPr>
-            <w:r>
-              <w:rPr>
-                <w:rtl w:val="0"/>
-              </w:rPr>
-            </w:r>
-          </w:p>
-        </w:tc>
-        <w:tc>
-          <w:tcPr/>
-          <w:p>
-            <w:pPr>
-              <w:jc w:val="both"/>
-              <w:rPr/>
-            </w:pPr>
-            <w:r>
-              <w:rPr>
-                <w:rtl w:val="0"/>
-              </w:rPr>
-            </w:r>
-          </w:p>
-        </w:tc>
-        <w:tc>
-          <w:tcPr/>
-          <w:p>
-            <w:pPr>
-              <w:jc w:val="both"/>
-              <w:rPr/>
-            </w:pPr>
-            <w:r>
-              <w:rPr>
-                <w:rtl w:val="0"/>
-              </w:rPr>
+              <w:t xml:space="preserve">Factores externos impredecibles</w:t>
+            </w:r>
+          </w:p>
+        </w:tc>
+        <w:tc>
+          <w:tcPr/>
+          <w:p>
+            <w:pPr>
+              <w:jc w:val="both"/>
+              <w:rPr/>
+            </w:pPr>
+            <w:r>
+              <w:rPr>
+                <w:rtl w:val="0"/>
+              </w:rPr>
+              <w:t xml:space="preserve">Alto</w:t>
+            </w:r>
+          </w:p>
+        </w:tc>
+        <w:tc>
+          <w:tcPr/>
+          <w:p>
+            <w:pPr>
+              <w:jc w:val="both"/>
+              <w:rPr/>
+            </w:pPr>
+            <w:r>
+              <w:rPr>
+                <w:rtl w:val="0"/>
+              </w:rPr>
+              <w:t xml:space="preserve">7/10</w:t>
+            </w:r>
+          </w:p>
+        </w:tc>
+        <w:tc>
+          <w:tcPr/>
+          <w:p>
+            <w:pPr>
+              <w:jc w:val="both"/>
+              <w:rPr/>
+            </w:pPr>
+            <w:r>
+              <w:rPr>
+                <w:rtl w:val="0"/>
+              </w:rPr>
+              <w:t xml:space="preserve">Estar atentos a los cambios en el entorno y tener planes de contingencia flexibles</w:t>
             </w:r>
           </w:p>
         </w:tc>
@@ -3527,7 +3530,7 @@
                 <w:color w:val="1f497d"/>
                 <w:rtl w:val="0"/>
               </w:rPr>
-              <w:t xml:space="preserve">Responsabilidades</w:t>
+              <w:t xml:space="preserve">Responsabilidades </w:t>
             </w:r>
           </w:p>
           <w:p>
@@ -3539,7 +3542,26 @@
             </w:pPr>
             <w:r>
               <w:rPr>
+                <w:rtl w:val="0"/>
+              </w:rPr>
+              <w:t xml:space="preserve">El equipo director del proyecto tendrá la responsabilidad de desarrollar un plan de gestión que cumpla con las restricciones de tiempo, alcance y coste </w:t>
+            </w:r>
+            <w:r>
+              <w:rPr>
+                <w:rtl w:val="0"/>
+              </w:rPr>
+            </w:r>
+          </w:p>
+          <w:p>
+            <w:pPr>
+              <w:jc w:val="both"/>
+              <w:rPr>
                 <w:color w:val="1f497d"/>
+              </w:rPr>
+            </w:pPr>
+            <w:r>
+              <w:rPr>
+                <w:color w:val="1f497d"/>
                 <w:rtl w:val="0"/>
               </w:rPr>
               <w:t xml:space="preserve">Nivel (y límites) de autoridad</w:t>
@@ -3548,6 +3570,18 @@
           <w:p>
             <w:pPr>
               <w:jc w:val="both"/>
+              <w:rPr/>
+            </w:pPr>
+            <w:r>
+              <w:rPr>
+                <w:rtl w:val="0"/>
+              </w:rPr>
+              <w:t xml:space="preserve">El equipo director del proyecto tendrá autoridad para autorizar modificaciones en el plan de gestión siempre y cuando la modificación haga que se incumplan las restricciones de tiempo, coste y alcance, en caso de que las modificaciones en el plan incumplan las restricciones, sólo el patrocinador podrá autorizar las modificaciones.</w:t>
+            </w:r>
+          </w:p>
+          <w:p>
+            <w:pPr>
+              <w:jc w:val="both"/>
               <w:rPr>
                 <w:color w:val="1f497d"/>
               </w:rPr>
@@ -3563,6 +3597,30 @@
           <w:p>
             <w:pPr>
               <w:jc w:val="both"/>
+              <w:rPr/>
+            </w:pPr>
+            <w:r>
+              <w:rPr>
+                <w:rtl w:val="0"/>
+              </w:rPr>
+              <w:t xml:space="preserve">El equipo director del proyecto hará un seguimiento del presupuesto para asegurarse de que se mantiene dentro de los límites de coste predefinidos.</w:t>
+            </w:r>
+          </w:p>
+          <w:p>
+            <w:pPr>
+              <w:jc w:val="both"/>
+              <w:rPr/>
+            </w:pPr>
+            <w:r>
+              <w:rPr>
+                <w:rtl w:val="0"/>
+              </w:rPr>
+              <w:t xml:space="preserve">El equipo director del proyecto tiene autoridad para aprobar adquisiciones y desembolsos siempre y cuando el presupuesto se mantenga dentro de los límites predefinidos.</w:t>
+            </w:r>
+          </w:p>
+          <w:p>
+            <w:pPr>
+              <w:jc w:val="both"/>
               <w:rPr>
                 <w:color w:val="1f497d"/>
               </w:rPr>
@@ -3578,6 +3636,30 @@
           <w:p>
             <w:pPr>
               <w:jc w:val="both"/>
+              <w:rPr/>
+            </w:pPr>
+            <w:r>
+              <w:rPr>
+                <w:rtl w:val="0"/>
+              </w:rPr>
+              <w:t xml:space="preserve">El equipo director del proyecto será responsable de capacitar al equipo de trabajo para que pueda desarrollar la solución funcional.</w:t>
+            </w:r>
+          </w:p>
+          <w:p>
+            <w:pPr>
+              <w:jc w:val="both"/>
+              <w:rPr/>
+            </w:pPr>
+            <w:r>
+              <w:rPr>
+                <w:rtl w:val="0"/>
+              </w:rPr>
+              <w:t xml:space="preserve">El equipo directos del proyecto tiene autoridad para seleccionar los integrantes del equipo de desarrollo.</w:t>
+            </w:r>
+          </w:p>
+          <w:p>
+            <w:pPr>
+              <w:jc w:val="both"/>
               <w:rPr>
                 <w:color w:val="1f497d"/>
               </w:rPr>
@@ -3599,7 +3681,45 @@
             </w:pPr>
             <w:r>
               <w:rPr>
+                <w:rtl w:val="0"/>
+              </w:rPr>
+              <w:t xml:space="preserve">El equipo director del proyecto tendrá que evaluar y tomar decisiones técnicas y deberá identificar y resolver problemas técnicos a lo largo de la ejecución.</w:t>
+            </w:r>
+            <w:r>
+              <w:rPr>
+                <w:rtl w:val="0"/>
+              </w:rPr>
+            </w:r>
+          </w:p>
+          <w:p>
+            <w:pPr>
+              <w:jc w:val="both"/>
+              <w:rPr>
                 <w:color w:val="1f497d"/>
+              </w:rPr>
+            </w:pPr>
+            <w:r>
+              <w:rPr>
+                <w:rtl w:val="0"/>
+              </w:rPr>
+              <w:t xml:space="preserve">El equipo director del proyecto tiene la autoridad de tomar decisiones técnicas dentro del alcance del proyecto y de acuerdo a las especificaciones técnicas predefinidas.</w:t>
+            </w:r>
+            <w:r>
+              <w:rPr>
+                <w:rtl w:val="0"/>
+              </w:rPr>
+            </w:r>
+          </w:p>
+          <w:p>
+            <w:pPr>
+              <w:jc w:val="both"/>
+              <w:rPr>
+                <w:color w:val="1f497d"/>
+              </w:rPr>
+            </w:pPr>
+            <w:r>
+              <w:rPr>
+                <w:color w:val="1f497d"/>
                 <w:rtl w:val="0"/>
               </w:rPr>
               <w:t xml:space="preserve">Resolución de conflictos</w:t>
@@ -3614,72 +3734,19 @@
               <w:rPr>
                 <w:rtl w:val="0"/>
               </w:rPr>
-            </w:r>
-          </w:p>
-          <w:p>
-            <w:pPr>
-              <w:jc w:val="both"/>
-              <w:rPr/>
-            </w:pPr>
-            <w:r>
-              <w:rPr>
-                <w:rtl w:val="0"/>
-              </w:rPr>
-            </w:r>
-          </w:p>
-          <w:p>
-            <w:pPr>
-              <w:jc w:val="both"/>
-              <w:rPr/>
-            </w:pPr>
-            <w:r>
-              <w:rPr>
-                <w:rtl w:val="0"/>
-              </w:rPr>
-            </w:r>
-          </w:p>
-          <w:p>
-            <w:pPr>
-              <w:jc w:val="both"/>
-              <w:rPr/>
-            </w:pPr>
-            <w:r>
-              <w:rPr>
-                <w:rtl w:val="0"/>
-              </w:rPr>
-            </w:r>
-          </w:p>
-          <w:p>
-            <w:pPr>
-              <w:jc w:val="both"/>
-              <w:rPr/>
-            </w:pPr>
-            <w:r>
-              <w:rPr>
-                <w:rtl w:val="0"/>
-              </w:rPr>
-            </w:r>
-          </w:p>
-          <w:p>
-            <w:pPr>
-              <w:jc w:val="both"/>
-              <w:rPr/>
-            </w:pPr>
-            <w:r>
-              <w:rPr>
-                <w:rtl w:val="0"/>
-              </w:rPr>
-            </w:r>
-          </w:p>
-          <w:p>
-            <w:pPr>
-              <w:jc w:val="both"/>
-              <w:rPr/>
-            </w:pPr>
-            <w:r>
-              <w:rPr>
-                <w:rtl w:val="0"/>
-              </w:rPr>
+              <w:t xml:space="preserve">El equipo director del proyecto identificará y abordará conflictos y facilitará la comunicación y la colaboración entre los miembros del equipo y las partes interesadas para resolver dichos conflictos.</w:t>
+            </w:r>
+          </w:p>
+          <w:p>
+            <w:pPr>
+              <w:jc w:val="both"/>
+              <w:rPr/>
+            </w:pPr>
+            <w:r>
+              <w:rPr>
+                <w:rtl w:val="0"/>
+              </w:rPr>
+              <w:t xml:space="preserve">El equipo director del proyecto tiene autoridad para abordar y resolver conflictos del proyecto, en caso de no poder resolverlos, podrá elevarlos al patrocinador.</w:t>
             </w:r>
           </w:p>
         </w:tc>

</xml_diff>